<commit_message>
photo added to cv
</commit_message>
<xml_diff>
--- a/CV/Ali CV 2024.docx
+++ b/CV/Ali CV 2024.docx
@@ -4,7 +4,7 @@
   <w:body>
     <w:p>
       <w:pPr>
-        <w:jc w:val="center"/>
+        <w:ind w:firstLine="708"/>
         <w:rPr>
           <w:rFonts w:ascii="Times New Roman" w:hAnsi="Times New Roman" w:cs="Times New Roman"/>
           <w:b/>
@@ -15,55 +15,72 @@
       <w:r>
         <w:rPr>
           <w:rFonts w:ascii="Times New Roman" w:hAnsi="Times New Roman" w:cs="Times New Roman"/>
-          <w:b/>
-          <w:sz w:val="28"/>
-          <w:szCs w:val="28"/>
-        </w:rPr>
-        <w:t>Ali Alparslan, Game Developer</w:t>
-      </w:r>
-    </w:p>
-    <w:p>
-      <w:pPr>
-        <w:jc w:val="center"/>
-        <w:rPr>
-          <w:rFonts w:ascii="Times New Roman" w:hAnsi="Times New Roman" w:cs="Times New Roman"/>
-          <w:i/>
-        </w:rPr>
-      </w:pPr>
-      <w:r>
-        <w:rPr>
-          <w:rFonts w:ascii="Times New Roman" w:hAnsi="Times New Roman" w:cs="Times New Roman"/>
-          <w:i/>
-        </w:rPr>
-        <w:t xml:space="preserve">ANKARA, Turkey, +905067479152, </w:t>
-      </w:r>
-      <w:r>
-        <w:rPr>
-          <w:rFonts w:ascii="Times New Roman" w:hAnsi="Times New Roman" w:cs="Times New Roman"/>
-          <w:i/>
-        </w:rPr>
-        <w:t>ali.alparslan.94</w:t>
-      </w:r>
-      <w:r>
-        <w:rPr>
-          <w:rFonts w:ascii="Times New Roman" w:hAnsi="Times New Roman" w:cs="Times New Roman"/>
-          <w:i/>
-        </w:rPr>
-        <w:t>@</w:t>
-      </w:r>
-      <w:r>
-        <w:rPr>
-          <w:rFonts w:ascii="Times New Roman" w:hAnsi="Times New Roman" w:cs="Times New Roman"/>
-          <w:i/>
-        </w:rPr>
-        <w:t>outlook</w:t>
-      </w:r>
-      <w:r>
-        <w:rPr>
-          <w:rFonts w:ascii="Times New Roman" w:hAnsi="Times New Roman" w:cs="Times New Roman"/>
-          <w:i/>
-        </w:rPr>
-        <w:t>.com</w:t>
+          <w:i/>
+          <w:noProof/>
+          <w:lang w:eastAsia="tr-TR"/>
+        </w:rPr>
+        <w:drawing>
+          <wp:anchor distT="0" distB="0" distL="114300" distR="114300" simplePos="0" relativeHeight="251658240" behindDoc="0" locked="0" layoutInCell="1" allowOverlap="1">
+            <wp:simplePos x="0" y="0"/>
+            <wp:positionH relativeFrom="column">
+              <wp:posOffset>4373990</wp:posOffset>
+            </wp:positionH>
+            <wp:positionV relativeFrom="paragraph">
+              <wp:posOffset>-177800</wp:posOffset>
+            </wp:positionV>
+            <wp:extent cx="1569724" cy="1652953"/>
+            <wp:effectExtent l="0" t="0" r="0" b="4445"/>
+            <wp:wrapNone/>
+            <wp:docPr id="1" name="Picture 1" descr="C:\Users\alial\AppData\Local\Microsoft\Windows\INetCache\Content.Word\WhatsApp Image 2024-04-28 at 20.18.48.jpeg"/>
+            <wp:cNvGraphicFramePr>
+              <a:graphicFrameLocks xmlns:a="http://schemas.openxmlformats.org/drawingml/2006/main" noChangeAspect="1"/>
+            </wp:cNvGraphicFramePr>
+            <a:graphic xmlns:a="http://schemas.openxmlformats.org/drawingml/2006/main">
+              <a:graphicData uri="http://schemas.openxmlformats.org/drawingml/2006/picture">
+                <pic:pic xmlns:pic="http://schemas.openxmlformats.org/drawingml/2006/picture">
+                  <pic:nvPicPr>
+                    <pic:cNvPr id="0" name="Picture 4" descr="C:\Users\alial\AppData\Local\Microsoft\Windows\INetCache\Content.Word\WhatsApp Image 2024-04-28 at 20.18.48.jpeg"/>
+                    <pic:cNvPicPr>
+                      <a:picLocks noChangeAspect="1" noChangeArrowheads="1"/>
+                    </pic:cNvPicPr>
+                  </pic:nvPicPr>
+                  <pic:blipFill>
+                    <a:blip r:embed="rId4" cstate="print">
+                      <a:extLst>
+                        <a:ext uri="{28A0092B-C50C-407E-A947-70E740481C1C}">
+                          <a14:useLocalDpi xmlns:a14="http://schemas.microsoft.com/office/drawing/2010/main" val="0"/>
+                        </a:ext>
+                      </a:extLst>
+                    </a:blip>
+                    <a:srcRect/>
+                    <a:stretch>
+                      <a:fillRect/>
+                    </a:stretch>
+                  </pic:blipFill>
+                  <pic:spPr bwMode="auto">
+                    <a:xfrm>
+                      <a:off x="0" y="0"/>
+                      <a:ext cx="1569724" cy="1652953"/>
+                    </a:xfrm>
+                    <a:prstGeom prst="rect">
+                      <a:avLst/>
+                    </a:prstGeom>
+                    <a:noFill/>
+                    <a:ln>
+                      <a:noFill/>
+                    </a:ln>
+                  </pic:spPr>
+                </pic:pic>
+              </a:graphicData>
+            </a:graphic>
+            <wp14:sizeRelH relativeFrom="margin">
+              <wp14:pctWidth>0</wp14:pctWidth>
+            </wp14:sizeRelH>
+            <wp14:sizeRelV relativeFrom="margin">
+              <wp14:pctHeight>0</wp14:pctHeight>
+            </wp14:sizeRelV>
+          </wp:anchor>
+        </w:drawing>
       </w:r>
     </w:p>
     <w:p>
@@ -71,7 +88,195 @@
         <w:pBdr>
           <w:bottom w:val="single" w:sz="6" w:space="1" w:color="auto"/>
         </w:pBdr>
-        <w:jc w:val="center"/>
+        <w:rPr>
+          <w:rFonts w:ascii="Times New Roman" w:hAnsi="Times New Roman" w:cs="Times New Roman"/>
+          <w:b/>
+          <w:sz w:val="40"/>
+          <w:szCs w:val="40"/>
+        </w:rPr>
+      </w:pPr>
+      <w:r>
+        <w:rPr>
+          <w:rFonts w:ascii="Times New Roman" w:hAnsi="Times New Roman" w:cs="Times New Roman"/>
+          <w:b/>
+          <w:noProof/>
+          <w:sz w:val="40"/>
+          <w:szCs w:val="40"/>
+          <w:lang w:eastAsia="tr-TR"/>
+        </w:rPr>
+        <mc:AlternateContent>
+          <mc:Choice Requires="wps">
+            <w:drawing>
+              <wp:anchor distT="0" distB="0" distL="114300" distR="114300" simplePos="0" relativeHeight="251659264" behindDoc="0" locked="0" layoutInCell="1" allowOverlap="1">
+                <wp:simplePos x="0" y="0"/>
+                <wp:positionH relativeFrom="column">
+                  <wp:posOffset>4087743</wp:posOffset>
+                </wp:positionH>
+                <wp:positionV relativeFrom="paragraph">
+                  <wp:posOffset>64798</wp:posOffset>
+                </wp:positionV>
+                <wp:extent cx="286109" cy="326003"/>
+                <wp:effectExtent l="0" t="0" r="19050" b="17145"/>
+                <wp:wrapNone/>
+                <wp:docPr id="2" name="Rectangle 2"/>
+                <wp:cNvGraphicFramePr/>
+                <a:graphic xmlns:a="http://schemas.openxmlformats.org/drawingml/2006/main">
+                  <a:graphicData uri="http://schemas.microsoft.com/office/word/2010/wordprocessingShape">
+                    <wps:wsp>
+                      <wps:cNvSpPr/>
+                      <wps:spPr>
+                        <a:xfrm>
+                          <a:off x="0" y="0"/>
+                          <a:ext cx="286109" cy="326003"/>
+                        </a:xfrm>
+                        <a:prstGeom prst="rect">
+                          <a:avLst/>
+                        </a:prstGeom>
+                        <a:solidFill>
+                          <a:schemeClr val="bg1"/>
+                        </a:solidFill>
+                        <a:ln>
+                          <a:solidFill>
+                            <a:schemeClr val="bg1"/>
+                          </a:solidFill>
+                        </a:ln>
+                      </wps:spPr>
+                      <wps:style>
+                        <a:lnRef idx="2">
+                          <a:schemeClr val="accent1">
+                            <a:shade val="50000"/>
+                          </a:schemeClr>
+                        </a:lnRef>
+                        <a:fillRef idx="1">
+                          <a:schemeClr val="accent1"/>
+                        </a:fillRef>
+                        <a:effectRef idx="0">
+                          <a:schemeClr val="accent1"/>
+                        </a:effectRef>
+                        <a:fontRef idx="minor">
+                          <a:schemeClr val="lt1"/>
+                        </a:fontRef>
+                      </wps:style>
+                      <wps:bodyPr rot="0" spcFirstLastPara="0" vertOverflow="overflow" horzOverflow="overflow" vert="horz" wrap="square" lIns="91440" tIns="45720" rIns="91440" bIns="45720" numCol="1" spcCol="0" rtlCol="0" fromWordArt="0" anchor="ctr" anchorCtr="0" forceAA="0" compatLnSpc="1">
+                        <a:prstTxWarp prst="textNoShape">
+                          <a:avLst/>
+                        </a:prstTxWarp>
+                        <a:noAutofit/>
+                      </wps:bodyPr>
+                    </wps:wsp>
+                  </a:graphicData>
+                </a:graphic>
+                <wp14:sizeRelH relativeFrom="margin">
+                  <wp14:pctWidth>0</wp14:pctWidth>
+                </wp14:sizeRelH>
+              </wp:anchor>
+            </w:drawing>
+          </mc:Choice>
+          <mc:Fallback>
+            <w:pict>
+              <v:rect w14:anchorId="4AE5CF7D" id="Rectangle 2" o:spid="_x0000_s1026" style="position:absolute;margin-left:321.85pt;margin-top:5.1pt;width:22.55pt;height:25.65pt;z-index:251659264;visibility:visible;mso-wrap-style:square;mso-width-percent:0;mso-wrap-distance-left:9pt;mso-wrap-distance-top:0;mso-wrap-distance-right:9pt;mso-wrap-distance-bottom:0;mso-position-horizontal:absolute;mso-position-horizontal-relative:text;mso-position-vertical:absolute;mso-position-vertical-relative:text;mso-width-percent:0;mso-width-relative:margin;v-text-anchor:middle" o:gfxdata="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" fillcolor="white [3212]" strokecolor="white [3212]" strokeweight="1pt"/>
+            </w:pict>
+          </mc:Fallback>
+        </mc:AlternateContent>
+      </w:r>
+      <w:r>
+        <w:rPr>
+          <w:rFonts w:ascii="Times New Roman" w:hAnsi="Times New Roman" w:cs="Times New Roman"/>
+          <w:b/>
+          <w:sz w:val="40"/>
+          <w:szCs w:val="40"/>
+        </w:rPr>
+        <w:t>Ali Alparslan |</w:t>
+      </w:r>
+      <w:r>
+        <w:rPr>
+          <w:rFonts w:ascii="Times New Roman" w:hAnsi="Times New Roman" w:cs="Times New Roman"/>
+          <w:b/>
+          <w:sz w:val="40"/>
+          <w:szCs w:val="40"/>
+        </w:rPr>
+        <w:t xml:space="preserve"> </w:t>
+      </w:r>
+      <w:r>
+        <w:rPr>
+          <w:rFonts w:ascii="Times New Roman" w:hAnsi="Times New Roman" w:cs="Times New Roman"/>
+          <w:b/>
+          <w:i/>
+          <w:sz w:val="32"/>
+          <w:szCs w:val="32"/>
+        </w:rPr>
+        <w:t>Game Developer</w:t>
+      </w:r>
+    </w:p>
+    <w:p>
+      <w:pPr>
+        <w:rPr>
+          <w:rFonts w:ascii="Times New Roman" w:hAnsi="Times New Roman" w:cs="Times New Roman"/>
+          <w:i/>
+        </w:rPr>
+      </w:pPr>
+      <w:r>
+        <w:rPr>
+          <w:rFonts w:ascii="Times New Roman" w:hAnsi="Times New Roman" w:cs="Times New Roman"/>
+          <w:i/>
+        </w:rPr>
+        <w:br/>
+      </w:r>
+      <w:r>
+        <w:rPr>
+          <w:rFonts w:ascii="Times New Roman" w:hAnsi="Times New Roman" w:cs="Times New Roman"/>
+          <w:i/>
+        </w:rPr>
+        <w:t>ANKARA, Turkey, +905067479152</w:t>
+      </w:r>
+      <w:r>
+        <w:rPr>
+          <w:rFonts w:ascii="Times New Roman" w:hAnsi="Times New Roman" w:cs="Times New Roman"/>
+          <w:i/>
+        </w:rPr>
+        <w:t xml:space="preserve"> </w:t>
+      </w:r>
+      <w:r>
+        <w:rPr>
+          <w:rFonts w:ascii="Times New Roman" w:hAnsi="Times New Roman" w:cs="Times New Roman"/>
+          <w:i/>
+        </w:rPr>
+        <w:br/>
+      </w:r>
+      <w:hyperlink r:id="rId5" w:history="1">
+        <w:r>
+          <w:rPr>
+            <w:rStyle w:val="Hyperlink"/>
+            <w:rFonts w:ascii="Times New Roman" w:hAnsi="Times New Roman" w:cs="Times New Roman"/>
+            <w:i/>
+            <w:color w:val="auto"/>
+            <w:u w:val="none"/>
+          </w:rPr>
+          <w:t>ali.alparslan.94@outlook.com</w:t>
+        </w:r>
+      </w:hyperlink>
+      <w:r>
+        <w:rPr>
+          <w:rFonts w:ascii="Times New Roman" w:hAnsi="Times New Roman" w:cs="Times New Roman"/>
+          <w:i/>
+        </w:rPr>
+        <w:t xml:space="preserve">               </w:t>
+      </w:r>
+      <w:bookmarkStart w:id="0" w:name="_GoBack"/>
+      <w:bookmarkEnd w:id="0"/>
+      <w:r>
+        <w:rPr>
+          <w:rFonts w:ascii="Times New Roman" w:hAnsi="Times New Roman" w:cs="Times New Roman"/>
+          <w:i/>
+        </w:rPr>
+        <w:t xml:space="preserve">                                                     </w:t>
+      </w:r>
+    </w:p>
+    <w:p>
+      <w:pPr>
+        <w:pBdr>
+          <w:bottom w:val="single" w:sz="6" w:space="0" w:color="auto"/>
+        </w:pBdr>
         <w:rPr>
           <w:rFonts w:ascii="Times New Roman" w:hAnsi="Times New Roman" w:cs="Times New Roman"/>
         </w:rPr>
@@ -128,7 +333,7 @@
         </w:rPr>
         <w:tab/>
       </w:r>
-      <w:hyperlink r:id="rId4" w:history="1">
+      <w:hyperlink r:id="rId6" w:history="1">
         <w:r>
           <w:rPr>
             <w:rFonts w:ascii="Times New Roman" w:hAnsi="Times New Roman" w:cs="Times New Roman"/>
@@ -162,7 +367,7 @@
         </w:rPr>
         <w:tab/>
       </w:r>
-      <w:hyperlink r:id="rId5" w:history="1">
+      <w:hyperlink r:id="rId7" w:history="1">
         <w:r>
           <w:rPr>
             <w:rFonts w:ascii="Times New Roman" w:hAnsi="Times New Roman" w:cs="Times New Roman"/>
@@ -246,7 +451,7 @@
         </w:rPr>
         <w:tab/>
       </w:r>
-      <w:hyperlink r:id="rId6" w:history="1">
+      <w:hyperlink r:id="rId8" w:history="1">
         <w:r>
           <w:rPr>
             <w:rFonts w:ascii="Times New Roman" w:hAnsi="Times New Roman" w:cs="Times New Roman"/>
@@ -577,13 +782,6 @@
           <w:rFonts w:ascii="Times New Roman" w:hAnsi="Times New Roman" w:cs="Times New Roman"/>
         </w:rPr>
         <w:tab/>
-      </w:r>
-      <w:bookmarkStart w:id="0" w:name="_GoBack"/>
-      <w:bookmarkEnd w:id="0"/>
-      <w:r>
-        <w:rPr>
-          <w:rFonts w:ascii="Times New Roman" w:hAnsi="Times New Roman" w:cs="Times New Roman"/>
-        </w:rPr>
         <w:t>Aseprite</w:t>
       </w:r>
     </w:p>
@@ -648,12 +846,6 @@
         </w:rPr>
         <w:tab/>
         <w:t>JS</w:t>
-      </w:r>
-      <w:r>
-        <w:rPr>
-          <w:rFonts w:ascii="Times New Roman" w:hAnsi="Times New Roman" w:cs="Times New Roman"/>
-        </w:rPr>
-        <w:tab/>
       </w:r>
       <w:r>
         <w:rPr>
@@ -1072,58 +1264,6 @@
           <w:szCs w:val="20"/>
         </w:rPr>
         <w:t>Mar 2022</w:t>
-      </w:r>
-    </w:p>
-    <w:p>
-      <w:pPr>
-        <w:ind w:left="3540" w:hanging="3540"/>
-        <w:rPr>
-          <w:rFonts w:ascii="Times New Roman" w:hAnsi="Times New Roman" w:cs="Times New Roman"/>
-          <w:i/>
-          <w:sz w:val="20"/>
-          <w:szCs w:val="20"/>
-        </w:rPr>
-      </w:pPr>
-      <w:r>
-        <w:rPr>
-          <w:rFonts w:ascii="Times New Roman" w:hAnsi="Times New Roman" w:cs="Times New Roman"/>
-          <w:i/>
-        </w:rPr>
-        <w:t xml:space="preserve">University of Michigan </w:t>
-      </w:r>
-      <w:r>
-        <w:rPr>
-          <w:rFonts w:ascii="Times New Roman" w:hAnsi="Times New Roman" w:cs="Times New Roman"/>
-          <w:i/>
-        </w:rPr>
-        <w:tab/>
-      </w:r>
-      <w:r>
-        <w:rPr>
-          <w:rFonts w:ascii="Times New Roman" w:hAnsi="Times New Roman" w:cs="Times New Roman"/>
-        </w:rPr>
-        <w:t>Programming for Everybod</w:t>
-      </w:r>
-      <w:r>
-        <w:rPr>
-          <w:rFonts w:ascii="Times New Roman" w:hAnsi="Times New Roman" w:cs="Times New Roman"/>
-        </w:rPr>
-        <w:t>y (Getting Started with Python)</w:t>
-      </w:r>
-      <w:r>
-        <w:rPr>
-          <w:rFonts w:ascii="Times New Roman" w:hAnsi="Times New Roman" w:cs="Times New Roman"/>
-        </w:rPr>
-        <w:br/>
-      </w:r>
-      <w:r>
-        <w:rPr>
-          <w:rFonts w:ascii="Times New Roman" w:hAnsi="Times New Roman" w:cs="Times New Roman"/>
-          <w:i/>
-          <w:sz w:val="20"/>
-          <w:szCs w:val="20"/>
-        </w:rPr>
-        <w:t>Oct 2020</w:t>
       </w:r>
     </w:p>
     <w:p>

</xml_diff>